<commit_message>
Invasion calculations for coinfection case
</commit_message>
<xml_diff>
--- a/Referee comments CEC responses.docx
+++ b/Referee comments CEC responses.docx
@@ -841,21 +841,7 @@
               <w:rPr>
                 <w:rFonts w:ascii="Cambria Math" w:hAnsi="Cambria Math" w:cs="Helvetica"/>
               </w:rPr>
-              <m:t xml:space="preserve">i </m:t>
-            </m:r>
-            <w:proofErr w:type="gramStart"/>
-            <m:r>
-              <w:rPr>
-                <w:rFonts w:ascii="Cambria Math" w:hAnsi="Cambria Math" w:cs="Helvetica"/>
-              </w:rPr>
-              <m:t>p(</m:t>
-            </m:r>
-            <w:proofErr w:type="gramEnd"/>
-            <m:r>
-              <w:rPr>
-                <w:rFonts w:ascii="Cambria Math" w:hAnsi="Cambria Math" w:cs="Helvetica"/>
-              </w:rPr>
-              <m:t>i)</m:t>
+              <m:t>i p(i)</m:t>
             </m:r>
           </m:e>
         </m:nary>
@@ -895,7 +881,79 @@
           <w:rFonts w:ascii="Helvetica" w:hAnsi="Helvetica" w:cs="Helvetica"/>
           <w:i/>
         </w:rPr>
-        <w:t xml:space="preserve">. With this formulation, there is no way of accounting for the fact that a larger host, infected with the same parasite as a smaller host, should shed more. The difference in shedding across hosts of different body size is one of the more important mechanisms by which host body size influences the evolution of host range in this model (and in the verbal models developed by other authors). Allowing </w:t>
+        <w:t>. With this formulation, there is no way of accounting for the fact that a larger host, infected with the same parasite as a smaller host, should shed more</w:t>
+      </w:r>
+      <w:r>
+        <w:rPr>
+          <w:rFonts w:ascii="Helvetica" w:hAnsi="Helvetica" w:cs="Helvetica"/>
+          <w:i/>
+        </w:rPr>
+        <w:t xml:space="preserve"> (other than allowing the per-capita shedding rates to differ, but that is how we are accounting for the cost of </w:t>
+      </w:r>
+      <w:proofErr w:type="spellStart"/>
+      <w:r>
+        <w:rPr>
+          <w:rFonts w:ascii="Helvetica" w:hAnsi="Helvetica" w:cs="Helvetica"/>
+          <w:i/>
+        </w:rPr>
+        <w:t>generalism</w:t>
+      </w:r>
+      <w:proofErr w:type="spellEnd"/>
+      <w:r>
+        <w:rPr>
+          <w:rFonts w:ascii="Helvetica" w:hAnsi="Helvetica" w:cs="Helvetica"/>
+          <w:i/>
+        </w:rPr>
+        <w:t>)</w:t>
+      </w:r>
+      <w:r>
+        <w:rPr>
+          <w:rFonts w:ascii="Helvetica" w:hAnsi="Helvetica" w:cs="Helvetica"/>
+          <w:i/>
+        </w:rPr>
+        <w:t xml:space="preserve">. </w:t>
+      </w:r>
+      <w:r>
+        <w:rPr>
+          <w:rFonts w:ascii="Helvetica" w:hAnsi="Helvetica" w:cs="Helvetica"/>
+          <w:i/>
+        </w:rPr>
+        <w:t>Moreover, t</w:t>
+      </w:r>
+      <w:r>
+        <w:rPr>
+          <w:rFonts w:ascii="Helvetica" w:hAnsi="Helvetica" w:cs="Helvetica"/>
+          <w:i/>
+        </w:rPr>
+        <w:t xml:space="preserve">he </w:t>
+      </w:r>
+      <w:r>
+        <w:rPr>
+          <w:rFonts w:ascii="Helvetica" w:hAnsi="Helvetica" w:cs="Helvetica"/>
+          <w:i/>
+        </w:rPr>
+        <w:t xml:space="preserve">expected </w:t>
+      </w:r>
+      <w:r>
+        <w:rPr>
+          <w:rFonts w:ascii="Helvetica" w:hAnsi="Helvetica" w:cs="Helvetica"/>
+          <w:i/>
+        </w:rPr>
+        <w:t>difference</w:t>
+      </w:r>
+      <w:r>
+        <w:rPr>
+          <w:rFonts w:ascii="Helvetica" w:hAnsi="Helvetica" w:cs="Helvetica"/>
+          <w:i/>
+        </w:rPr>
+        <w:t>s</w:t>
+      </w:r>
+      <w:r>
+        <w:rPr>
+          <w:rFonts w:ascii="Helvetica" w:hAnsi="Helvetica" w:cs="Helvetica"/>
+          <w:i/>
+        </w:rPr>
+        <w:t xml:space="preserve"> in shedding across hosts of different body size is one of the more important mechanisms by which host body size influences the evolution of host range in this model (and in the verbal models developed by other authors). Allowing </w:t>
       </w:r>
       <w:r>
         <w:rPr>
@@ -976,502 +1034,502 @@
           <w:i/>
         </w:rPr>
       </w:pPr>
-    </w:p>
-    <w:p>
-      <w:pPr>
-        <w:widowControl w:val="0"/>
-        <w:autoSpaceDE w:val="0"/>
-        <w:autoSpaceDN w:val="0"/>
-        <w:adjustRightInd w:val="0"/>
-        <w:rPr>
-          <w:rFonts w:ascii="Helvetica" w:hAnsi="Helvetica" w:cs="Helvetica"/>
-          <w:i/>
-        </w:rPr>
-      </w:pPr>
-      <w:r>
-        <w:rPr>
-          <w:rFonts w:ascii="Helvetica" w:hAnsi="Helvetica" w:cs="Helvetica"/>
-          <w:i/>
-        </w:rPr>
-        <w:t xml:space="preserve">Hopefully this is a satisfying explanation for why we did not use the Anderson and May (1978) </w:t>
-      </w:r>
-      <w:proofErr w:type="spellStart"/>
-      <w:r>
-        <w:rPr>
-          <w:rFonts w:ascii="Helvetica" w:hAnsi="Helvetica" w:cs="Helvetica"/>
-          <w:i/>
-        </w:rPr>
-        <w:t>macroparasite</w:t>
-      </w:r>
-      <w:proofErr w:type="spellEnd"/>
-      <w:r>
-        <w:rPr>
-          <w:rFonts w:ascii="Helvetica" w:hAnsi="Helvetica" w:cs="Helvetica"/>
-          <w:i/>
-        </w:rPr>
-        <w:t xml:space="preserve"> model. </w:t>
-      </w:r>
-      <w:r>
-        <w:rPr>
-          <w:rFonts w:ascii="Helvetica" w:hAnsi="Helvetica" w:cs="Helvetica"/>
-          <w:i/>
-        </w:rPr>
-        <w:t xml:space="preserve">We have included an abbreviated form of these comments into both the model development and Discussion, so that modeling-savvy readers such as </w:t>
-      </w:r>
-      <w:proofErr w:type="gramStart"/>
-      <w:r>
-        <w:rPr>
-          <w:rFonts w:ascii="Helvetica" w:hAnsi="Helvetica" w:cs="Helvetica"/>
-          <w:i/>
-        </w:rPr>
-        <w:t>yourself</w:t>
-      </w:r>
-      <w:proofErr w:type="gramEnd"/>
-      <w:r>
-        <w:rPr>
-          <w:rFonts w:ascii="Helvetica" w:hAnsi="Helvetica" w:cs="Helvetica"/>
-          <w:i/>
-        </w:rPr>
-        <w:t xml:space="preserve"> will better understand our justification for using this model. </w:t>
-      </w:r>
-    </w:p>
-    <w:p>
-      <w:pPr>
-        <w:widowControl w:val="0"/>
-        <w:autoSpaceDE w:val="0"/>
-        <w:autoSpaceDN w:val="0"/>
-        <w:adjustRightInd w:val="0"/>
-        <w:rPr>
-          <w:rFonts w:ascii="Helvetica" w:hAnsi="Helvetica" w:cs="Helvetica"/>
-        </w:rPr>
-      </w:pPr>
-    </w:p>
-    <w:p>
-      <w:pPr>
-        <w:widowControl w:val="0"/>
-        <w:autoSpaceDE w:val="0"/>
-        <w:autoSpaceDN w:val="0"/>
-        <w:adjustRightInd w:val="0"/>
-        <w:rPr>
-          <w:rFonts w:ascii="Helvetica" w:hAnsi="Helvetica" w:cs="Helvetica"/>
-        </w:rPr>
-      </w:pPr>
-      <w:r>
-        <w:rPr>
-          <w:rFonts w:ascii="Helvetica" w:hAnsi="Helvetica" w:cs="Helvetica"/>
-        </w:rPr>
-        <w:t xml:space="preserve">Also, Walker et al.’s basic model (the one presented in the main body of the </w:t>
-      </w:r>
-      <w:proofErr w:type="spellStart"/>
-      <w:r>
-        <w:rPr>
-          <w:rFonts w:ascii="Helvetica" w:hAnsi="Helvetica" w:cs="Helvetica"/>
-        </w:rPr>
-        <w:t>ms</w:t>
-      </w:r>
-      <w:proofErr w:type="spellEnd"/>
-      <w:r>
-        <w:rPr>
-          <w:rFonts w:ascii="Helvetica" w:hAnsi="Helvetica" w:cs="Helvetica"/>
-        </w:rPr>
-        <w:t xml:space="preserve">) does not account for co-infection, which is the common case for </w:t>
-      </w:r>
-      <w:proofErr w:type="spellStart"/>
-      <w:r>
-        <w:rPr>
-          <w:rFonts w:ascii="Helvetica" w:hAnsi="Helvetica" w:cs="Helvetica"/>
-        </w:rPr>
-        <w:t>macroparasites</w:t>
-      </w:r>
-      <w:proofErr w:type="spellEnd"/>
-      <w:r>
-        <w:rPr>
-          <w:rFonts w:ascii="Helvetica" w:hAnsi="Helvetica" w:cs="Helvetica"/>
-        </w:rPr>
-        <w:t xml:space="preserve"> (actually, they talked about it, but as a case analyzed in the appendix and, if I am correct, under the assumption that host populations are constant and not affected by parasitic load). I am not sure where co-infection might have implications on </w:t>
-      </w:r>
-      <w:proofErr w:type="spellStart"/>
-      <w:r>
-        <w:rPr>
-          <w:rFonts w:ascii="Helvetica" w:hAnsi="Helvetica" w:cs="Helvetica"/>
-        </w:rPr>
-        <w:t>generalism</w:t>
-      </w:r>
-      <w:proofErr w:type="spellEnd"/>
-      <w:r>
-        <w:rPr>
-          <w:rFonts w:ascii="Helvetica" w:hAnsi="Helvetica" w:cs="Helvetica"/>
-        </w:rPr>
-        <w:t xml:space="preserve">: my verbal argument is that a host infected by one parasite species is not removed from the compartment of susceptible hosts and it can still be infected by a parasite of a different species (in addition to more parasite of the same species), even though the presence of one parasite does have an effect on the abundance of the host at the diseased equilibrium. Whether and how this has implications on the effect of host body size on evolution of </w:t>
-      </w:r>
-      <w:proofErr w:type="spellStart"/>
-      <w:r>
-        <w:rPr>
-          <w:rFonts w:ascii="Helvetica" w:hAnsi="Helvetica" w:cs="Helvetica"/>
-        </w:rPr>
-        <w:t>generalism</w:t>
-      </w:r>
-      <w:proofErr w:type="spellEnd"/>
-      <w:r>
-        <w:rPr>
-          <w:rFonts w:ascii="Helvetica" w:hAnsi="Helvetica" w:cs="Helvetica"/>
-        </w:rPr>
-        <w:t xml:space="preserve">, I do not know, but I believe that co-infection shall be the central case (not a case study in the appendix), and I completely support authors’ argument to move away from verbal models, thus I believe that this is a relevant question that needs to be investigated with the proper </w:t>
-      </w:r>
-      <w:proofErr w:type="spellStart"/>
-      <w:r>
-        <w:rPr>
-          <w:rFonts w:ascii="Helvetica" w:hAnsi="Helvetica" w:cs="Helvetica"/>
-        </w:rPr>
-        <w:t>modelling</w:t>
-      </w:r>
-      <w:proofErr w:type="spellEnd"/>
-      <w:r>
-        <w:rPr>
-          <w:rFonts w:ascii="Helvetica" w:hAnsi="Helvetica" w:cs="Helvetica"/>
-        </w:rPr>
-        <w:t xml:space="preserve"> tools. </w:t>
-      </w:r>
-    </w:p>
-    <w:p>
-      <w:pPr>
-        <w:widowControl w:val="0"/>
-        <w:autoSpaceDE w:val="0"/>
-        <w:autoSpaceDN w:val="0"/>
-        <w:adjustRightInd w:val="0"/>
-        <w:rPr>
-          <w:rFonts w:ascii="Helvetica" w:hAnsi="Helvetica" w:cs="Helvetica"/>
-        </w:rPr>
-      </w:pPr>
-    </w:p>
-    <w:p>
-      <w:pPr>
-        <w:widowControl w:val="0"/>
-        <w:autoSpaceDE w:val="0"/>
-        <w:autoSpaceDN w:val="0"/>
-        <w:adjustRightInd w:val="0"/>
-        <w:rPr>
-          <w:rFonts w:ascii="Helvetica" w:hAnsi="Helvetica" w:cs="Helvetica"/>
-          <w:i/>
-        </w:rPr>
-      </w:pPr>
-      <w:r>
-        <w:rPr>
-          <w:rFonts w:ascii="Helvetica" w:hAnsi="Helvetica" w:cs="Helvetica"/>
-          <w:i/>
-        </w:rPr>
-        <w:t xml:space="preserve">This is a really excellent point. We have extensively revised the model analysis to focus much more explicitly on the effect of </w:t>
-      </w:r>
-      <w:proofErr w:type="spellStart"/>
-      <w:r>
-        <w:rPr>
-          <w:rFonts w:ascii="Helvetica" w:hAnsi="Helvetica" w:cs="Helvetica"/>
-          <w:i/>
-        </w:rPr>
-        <w:t>coinfection</w:t>
-      </w:r>
-      <w:proofErr w:type="spellEnd"/>
-      <w:r>
-        <w:rPr>
-          <w:rFonts w:ascii="Helvetica" w:hAnsi="Helvetica" w:cs="Helvetica"/>
-          <w:i/>
-        </w:rPr>
-        <w:t xml:space="preserve"> on the evolution of </w:t>
-      </w:r>
-      <w:proofErr w:type="spellStart"/>
-      <w:r>
-        <w:rPr>
-          <w:rFonts w:ascii="Helvetica" w:hAnsi="Helvetica" w:cs="Helvetica"/>
-          <w:i/>
-        </w:rPr>
-        <w:t>generalism</w:t>
-      </w:r>
-      <w:proofErr w:type="spellEnd"/>
-      <w:r>
-        <w:rPr>
-          <w:rFonts w:ascii="Helvetica" w:hAnsi="Helvetica" w:cs="Helvetica"/>
-          <w:i/>
-        </w:rPr>
-        <w:t>.</w:t>
-      </w:r>
-    </w:p>
-    <w:p>
-      <w:pPr>
-        <w:widowControl w:val="0"/>
-        <w:autoSpaceDE w:val="0"/>
-        <w:autoSpaceDN w:val="0"/>
-        <w:adjustRightInd w:val="0"/>
-        <w:rPr>
-          <w:rFonts w:ascii="Helvetica" w:hAnsi="Helvetica" w:cs="Helvetica"/>
-        </w:rPr>
-      </w:pPr>
-    </w:p>
-    <w:p>
-      <w:pPr>
-        <w:widowControl w:val="0"/>
-        <w:autoSpaceDE w:val="0"/>
-        <w:autoSpaceDN w:val="0"/>
-        <w:adjustRightInd w:val="0"/>
-        <w:rPr>
-          <w:rFonts w:ascii="Helvetica" w:hAnsi="Helvetica" w:cs="Helvetica"/>
-        </w:rPr>
-      </w:pPr>
-      <w:r>
-        <w:rPr>
-          <w:rFonts w:ascii="Helvetica" w:hAnsi="Helvetica" w:cs="Helvetica"/>
-        </w:rPr>
-        <w:t xml:space="preserve">Also, the </w:t>
-      </w:r>
-      <w:proofErr w:type="spellStart"/>
-      <w:r>
-        <w:rPr>
-          <w:rFonts w:ascii="Helvetica" w:hAnsi="Helvetica" w:cs="Helvetica"/>
-        </w:rPr>
-        <w:t>modelling</w:t>
-      </w:r>
-      <w:proofErr w:type="spellEnd"/>
-      <w:r>
-        <w:rPr>
-          <w:rFonts w:ascii="Helvetica" w:hAnsi="Helvetica" w:cs="Helvetica"/>
-        </w:rPr>
-        <w:t xml:space="preserve"> approach ignores a significant body of literature (especially by </w:t>
-      </w:r>
-      <w:proofErr w:type="spellStart"/>
-      <w:r>
-        <w:rPr>
-          <w:rFonts w:ascii="Helvetica" w:hAnsi="Helvetica" w:cs="Helvetica"/>
-        </w:rPr>
-        <w:t>Poulin</w:t>
-      </w:r>
-      <w:proofErr w:type="spellEnd"/>
-      <w:r>
-        <w:rPr>
-          <w:rFonts w:ascii="Helvetica" w:hAnsi="Helvetica" w:cs="Helvetica"/>
-        </w:rPr>
-        <w:t xml:space="preserve"> and by </w:t>
-      </w:r>
-      <w:proofErr w:type="spellStart"/>
-      <w:r>
-        <w:rPr>
-          <w:rFonts w:ascii="Helvetica" w:hAnsi="Helvetica" w:cs="Helvetica"/>
-        </w:rPr>
-        <w:t>Morand</w:t>
-      </w:r>
-      <w:proofErr w:type="spellEnd"/>
-      <w:r>
-        <w:rPr>
-          <w:rFonts w:ascii="Helvetica" w:hAnsi="Helvetica" w:cs="Helvetica"/>
-        </w:rPr>
-        <w:t xml:space="preserve">, among the others) providing empirical evidence that basic life history traits of </w:t>
-      </w:r>
-      <w:proofErr w:type="spellStart"/>
-      <w:r>
-        <w:rPr>
-          <w:rFonts w:ascii="Helvetica" w:hAnsi="Helvetica" w:cs="Helvetica"/>
-        </w:rPr>
-        <w:t>macroparasites</w:t>
-      </w:r>
-      <w:proofErr w:type="spellEnd"/>
-      <w:r>
-        <w:rPr>
-          <w:rFonts w:ascii="Helvetica" w:hAnsi="Helvetica" w:cs="Helvetica"/>
-        </w:rPr>
-        <w:t xml:space="preserve"> scale </w:t>
-      </w:r>
-      <w:proofErr w:type="spellStart"/>
-      <w:r>
-        <w:rPr>
-          <w:rFonts w:ascii="Helvetica" w:hAnsi="Helvetica" w:cs="Helvetica"/>
-        </w:rPr>
-        <w:t>allometrically</w:t>
-      </w:r>
-      <w:proofErr w:type="spellEnd"/>
-      <w:r>
-        <w:rPr>
-          <w:rFonts w:ascii="Helvetica" w:hAnsi="Helvetica" w:cs="Helvetica"/>
-        </w:rPr>
-        <w:t xml:space="preserve"> with parasite body size.  For instance, </w:t>
-      </w:r>
-      <w:proofErr w:type="spellStart"/>
-      <w:r>
-        <w:rPr>
-          <w:rFonts w:ascii="Helvetica" w:hAnsi="Helvetica" w:cs="Helvetica"/>
-        </w:rPr>
-        <w:t>Skorping</w:t>
-      </w:r>
-      <w:proofErr w:type="spellEnd"/>
-      <w:r>
-        <w:rPr>
-          <w:rFonts w:ascii="Helvetica" w:hAnsi="Helvetica" w:cs="Helvetica"/>
-        </w:rPr>
-        <w:t xml:space="preserve"> et al. (1991) and </w:t>
-      </w:r>
-      <w:proofErr w:type="spellStart"/>
-      <w:proofErr w:type="gramStart"/>
-      <w:r>
-        <w:rPr>
-          <w:rFonts w:ascii="Helvetica" w:hAnsi="Helvetica" w:cs="Helvetica"/>
-        </w:rPr>
-        <w:t>Morand</w:t>
-      </w:r>
-      <w:proofErr w:type="spellEnd"/>
-      <w:r>
-        <w:rPr>
-          <w:rFonts w:ascii="Helvetica" w:hAnsi="Helvetica" w:cs="Helvetica"/>
-        </w:rPr>
-        <w:t xml:space="preserve">  et</w:t>
-      </w:r>
-      <w:proofErr w:type="gramEnd"/>
-      <w:r>
-        <w:rPr>
-          <w:rFonts w:ascii="Helvetica" w:hAnsi="Helvetica" w:cs="Helvetica"/>
-        </w:rPr>
-        <w:t xml:space="preserve"> al. (1996, Functional Ecology) presented data supporting the hypothesis that large body size parasites are more fecund than small body size parasites. By definition, per-capita fecundity has a direct influence on individual fitness. Therefore, parasite body size might have profound implications on parasite ability to invade a host population, coexist with or displace competing parasite species.  In addition, </w:t>
-      </w:r>
-      <w:proofErr w:type="spellStart"/>
-      <w:r>
-        <w:rPr>
-          <w:rFonts w:ascii="Helvetica" w:hAnsi="Helvetica" w:cs="Helvetica"/>
-        </w:rPr>
-        <w:t>Morand</w:t>
-      </w:r>
-      <w:proofErr w:type="spellEnd"/>
-      <w:r>
-        <w:rPr>
-          <w:rFonts w:ascii="Helvetica" w:hAnsi="Helvetica" w:cs="Helvetica"/>
-        </w:rPr>
-        <w:t xml:space="preserve"> et al. (1996) on </w:t>
-      </w:r>
-      <w:proofErr w:type="spellStart"/>
-      <w:r>
-        <w:rPr>
-          <w:rFonts w:ascii="Helvetica" w:hAnsi="Helvetica" w:cs="Helvetica"/>
-        </w:rPr>
-        <w:t>Oecologia</w:t>
-      </w:r>
-      <w:proofErr w:type="spellEnd"/>
-      <w:r>
-        <w:rPr>
-          <w:rFonts w:ascii="Helvetica" w:hAnsi="Helvetica" w:cs="Helvetica"/>
-        </w:rPr>
-        <w:t xml:space="preserve"> showed that parasites body size also scales </w:t>
-      </w:r>
-      <w:proofErr w:type="spellStart"/>
-      <w:r>
-        <w:rPr>
-          <w:rFonts w:ascii="Helvetica" w:hAnsi="Helvetica" w:cs="Helvetica"/>
-        </w:rPr>
-        <w:t>allometrically</w:t>
-      </w:r>
-      <w:proofErr w:type="spellEnd"/>
-      <w:r>
-        <w:rPr>
-          <w:rFonts w:ascii="Helvetica" w:hAnsi="Helvetica" w:cs="Helvetica"/>
-        </w:rPr>
-        <w:t xml:space="preserve"> with host body size. Therefore, there are so many variables explicitly associated with host or parasite body size, that I wonder whether Walker et </w:t>
-      </w:r>
-      <w:proofErr w:type="spellStart"/>
-      <w:r>
-        <w:rPr>
-          <w:rFonts w:ascii="Helvetica" w:hAnsi="Helvetica" w:cs="Helvetica"/>
-        </w:rPr>
-        <w:t>al’s</w:t>
-      </w:r>
-      <w:proofErr w:type="spellEnd"/>
-      <w:r>
-        <w:rPr>
-          <w:rFonts w:ascii="Helvetica" w:hAnsi="Helvetica" w:cs="Helvetica"/>
-        </w:rPr>
-        <w:t xml:space="preserve"> model. </w:t>
-      </w:r>
-      <w:proofErr w:type="gramStart"/>
-      <w:r>
-        <w:rPr>
-          <w:rFonts w:ascii="Helvetica" w:hAnsi="Helvetica" w:cs="Helvetica"/>
-        </w:rPr>
-        <w:t>is</w:t>
-      </w:r>
-      <w:proofErr w:type="gramEnd"/>
-      <w:r>
-        <w:rPr>
-          <w:rFonts w:ascii="Helvetica" w:hAnsi="Helvetica" w:cs="Helvetica"/>
-        </w:rPr>
-        <w:t xml:space="preserve"> the right </w:t>
-      </w:r>
-      <w:proofErr w:type="spellStart"/>
-      <w:r>
-        <w:rPr>
-          <w:rFonts w:ascii="Helvetica" w:hAnsi="Helvetica" w:cs="Helvetica"/>
-        </w:rPr>
-        <w:t>modelling</w:t>
-      </w:r>
-      <w:proofErr w:type="spellEnd"/>
-      <w:r>
-        <w:rPr>
-          <w:rFonts w:ascii="Helvetica" w:hAnsi="Helvetica" w:cs="Helvetica"/>
-        </w:rPr>
-        <w:t xml:space="preserve"> framework to address their overarching question of parasite specialization </w:t>
-      </w:r>
-      <w:proofErr w:type="spellStart"/>
-      <w:r>
-        <w:rPr>
-          <w:rFonts w:ascii="Helvetica" w:hAnsi="Helvetica" w:cs="Helvetica"/>
-        </w:rPr>
-        <w:t>vs</w:t>
-      </w:r>
-      <w:proofErr w:type="spellEnd"/>
-      <w:r>
-        <w:rPr>
-          <w:rFonts w:ascii="Helvetica" w:hAnsi="Helvetica" w:cs="Helvetica"/>
-        </w:rPr>
-        <w:t xml:space="preserve"> </w:t>
-      </w:r>
-      <w:proofErr w:type="spellStart"/>
-      <w:r>
-        <w:rPr>
-          <w:rFonts w:ascii="Helvetica" w:hAnsi="Helvetica" w:cs="Helvetica"/>
-        </w:rPr>
-        <w:t>generalism</w:t>
-      </w:r>
-      <w:proofErr w:type="spellEnd"/>
-      <w:r>
-        <w:rPr>
-          <w:rFonts w:ascii="Helvetica" w:hAnsi="Helvetica" w:cs="Helvetica"/>
-        </w:rPr>
-        <w:t xml:space="preserve">. </w:t>
-      </w:r>
-    </w:p>
-    <w:p>
-      <w:pPr>
-        <w:widowControl w:val="0"/>
-        <w:autoSpaceDE w:val="0"/>
-        <w:autoSpaceDN w:val="0"/>
-        <w:adjustRightInd w:val="0"/>
-        <w:rPr>
-          <w:rFonts w:ascii="Helvetica" w:hAnsi="Helvetica" w:cs="Helvetica"/>
-        </w:rPr>
-      </w:pPr>
-    </w:p>
-    <w:p>
-      <w:pPr>
-        <w:widowControl w:val="0"/>
-        <w:autoSpaceDE w:val="0"/>
-        <w:autoSpaceDN w:val="0"/>
-        <w:adjustRightInd w:val="0"/>
-        <w:rPr>
-          <w:rFonts w:ascii="Helvetica" w:hAnsi="Helvetica" w:cs="Helvetica"/>
-          <w:i/>
-        </w:rPr>
-      </w:pPr>
-      <w:r>
-        <w:rPr>
-          <w:rFonts w:ascii="Helvetica" w:hAnsi="Helvetica" w:cs="Helvetica"/>
-          <w:i/>
-        </w:rPr>
-        <w:t>We were aware that parasite body size would also play a role. However, because our dataset did not have information on parasite body size, we chose to not include that in the model development. This is likely a fruitful area for future research, so we have added some comments about the likely importance of parasite body size to the Discussion section.</w:t>
-      </w:r>
       <w:bookmarkStart w:id="0" w:name="_GoBack"/>
       <w:bookmarkEnd w:id="0"/>
+    </w:p>
+    <w:p>
+      <w:pPr>
+        <w:widowControl w:val="0"/>
+        <w:autoSpaceDE w:val="0"/>
+        <w:autoSpaceDN w:val="0"/>
+        <w:adjustRightInd w:val="0"/>
+        <w:rPr>
+          <w:rFonts w:ascii="Helvetica" w:hAnsi="Helvetica" w:cs="Helvetica"/>
+          <w:i/>
+        </w:rPr>
+      </w:pPr>
+      <w:r>
+        <w:rPr>
+          <w:rFonts w:ascii="Helvetica" w:hAnsi="Helvetica" w:cs="Helvetica"/>
+          <w:i/>
+        </w:rPr>
+        <w:t xml:space="preserve">Hopefully this is a satisfying explanation for why we did not use the Anderson and May (1978) </w:t>
+      </w:r>
+      <w:proofErr w:type="spellStart"/>
+      <w:r>
+        <w:rPr>
+          <w:rFonts w:ascii="Helvetica" w:hAnsi="Helvetica" w:cs="Helvetica"/>
+          <w:i/>
+        </w:rPr>
+        <w:t>macroparasite</w:t>
+      </w:r>
+      <w:proofErr w:type="spellEnd"/>
+      <w:r>
+        <w:rPr>
+          <w:rFonts w:ascii="Helvetica" w:hAnsi="Helvetica" w:cs="Helvetica"/>
+          <w:i/>
+        </w:rPr>
+        <w:t xml:space="preserve"> model. </w:t>
+      </w:r>
+      <w:r>
+        <w:rPr>
+          <w:rFonts w:ascii="Helvetica" w:hAnsi="Helvetica" w:cs="Helvetica"/>
+          <w:i/>
+        </w:rPr>
+        <w:t xml:space="preserve">We have included an abbreviated form of these comments into both the model development and Discussion, so that modeling-savvy readers such as </w:t>
+      </w:r>
+      <w:proofErr w:type="gramStart"/>
+      <w:r>
+        <w:rPr>
+          <w:rFonts w:ascii="Helvetica" w:hAnsi="Helvetica" w:cs="Helvetica"/>
+          <w:i/>
+        </w:rPr>
+        <w:t>yourself</w:t>
+      </w:r>
+      <w:proofErr w:type="gramEnd"/>
+      <w:r>
+        <w:rPr>
+          <w:rFonts w:ascii="Helvetica" w:hAnsi="Helvetica" w:cs="Helvetica"/>
+          <w:i/>
+        </w:rPr>
+        <w:t xml:space="preserve"> will better understand our justification for using this model. </w:t>
+      </w:r>
+    </w:p>
+    <w:p>
+      <w:pPr>
+        <w:widowControl w:val="0"/>
+        <w:autoSpaceDE w:val="0"/>
+        <w:autoSpaceDN w:val="0"/>
+        <w:adjustRightInd w:val="0"/>
+        <w:rPr>
+          <w:rFonts w:ascii="Helvetica" w:hAnsi="Helvetica" w:cs="Helvetica"/>
+        </w:rPr>
+      </w:pPr>
+    </w:p>
+    <w:p>
+      <w:pPr>
+        <w:widowControl w:val="0"/>
+        <w:autoSpaceDE w:val="0"/>
+        <w:autoSpaceDN w:val="0"/>
+        <w:adjustRightInd w:val="0"/>
+        <w:rPr>
+          <w:rFonts w:ascii="Helvetica" w:hAnsi="Helvetica" w:cs="Helvetica"/>
+        </w:rPr>
+      </w:pPr>
+      <w:r>
+        <w:rPr>
+          <w:rFonts w:ascii="Helvetica" w:hAnsi="Helvetica" w:cs="Helvetica"/>
+        </w:rPr>
+        <w:t xml:space="preserve">Also, Walker et al.’s basic model (the one presented in the main body of the </w:t>
+      </w:r>
+      <w:proofErr w:type="spellStart"/>
+      <w:r>
+        <w:rPr>
+          <w:rFonts w:ascii="Helvetica" w:hAnsi="Helvetica" w:cs="Helvetica"/>
+        </w:rPr>
+        <w:t>ms</w:t>
+      </w:r>
+      <w:proofErr w:type="spellEnd"/>
+      <w:r>
+        <w:rPr>
+          <w:rFonts w:ascii="Helvetica" w:hAnsi="Helvetica" w:cs="Helvetica"/>
+        </w:rPr>
+        <w:t xml:space="preserve">) does not account for co-infection, which is the common case for </w:t>
+      </w:r>
+      <w:proofErr w:type="spellStart"/>
+      <w:r>
+        <w:rPr>
+          <w:rFonts w:ascii="Helvetica" w:hAnsi="Helvetica" w:cs="Helvetica"/>
+        </w:rPr>
+        <w:t>macroparasites</w:t>
+      </w:r>
+      <w:proofErr w:type="spellEnd"/>
+      <w:r>
+        <w:rPr>
+          <w:rFonts w:ascii="Helvetica" w:hAnsi="Helvetica" w:cs="Helvetica"/>
+        </w:rPr>
+        <w:t xml:space="preserve"> (actually, they talked about it, but as a case analyzed in the appendix and, if I am correct, under the assumption that host populations are constant and not affected by parasitic load). I am not sure where co-infection might have implications on </w:t>
+      </w:r>
+      <w:proofErr w:type="spellStart"/>
+      <w:r>
+        <w:rPr>
+          <w:rFonts w:ascii="Helvetica" w:hAnsi="Helvetica" w:cs="Helvetica"/>
+        </w:rPr>
+        <w:t>generalism</w:t>
+      </w:r>
+      <w:proofErr w:type="spellEnd"/>
+      <w:r>
+        <w:rPr>
+          <w:rFonts w:ascii="Helvetica" w:hAnsi="Helvetica" w:cs="Helvetica"/>
+        </w:rPr>
+        <w:t xml:space="preserve">: my verbal argument is that a host infected by one parasite species is not removed from the compartment of susceptible hosts and it can still be infected by a parasite of a different species (in addition to more parasite of the same species), even though the presence of one parasite does have an effect on the abundance of the host at the diseased equilibrium. Whether and how this has implications on the effect of host body size on evolution of </w:t>
+      </w:r>
+      <w:proofErr w:type="spellStart"/>
+      <w:r>
+        <w:rPr>
+          <w:rFonts w:ascii="Helvetica" w:hAnsi="Helvetica" w:cs="Helvetica"/>
+        </w:rPr>
+        <w:t>generalism</w:t>
+      </w:r>
+      <w:proofErr w:type="spellEnd"/>
+      <w:r>
+        <w:rPr>
+          <w:rFonts w:ascii="Helvetica" w:hAnsi="Helvetica" w:cs="Helvetica"/>
+        </w:rPr>
+        <w:t xml:space="preserve">, I do not know, but I believe that co-infection shall be the central case (not a case study in the appendix), and I completely support authors’ argument to move away from verbal models, thus I believe that this is a relevant question that needs to be investigated with the proper </w:t>
+      </w:r>
+      <w:proofErr w:type="spellStart"/>
+      <w:r>
+        <w:rPr>
+          <w:rFonts w:ascii="Helvetica" w:hAnsi="Helvetica" w:cs="Helvetica"/>
+        </w:rPr>
+        <w:t>modelling</w:t>
+      </w:r>
+      <w:proofErr w:type="spellEnd"/>
+      <w:r>
+        <w:rPr>
+          <w:rFonts w:ascii="Helvetica" w:hAnsi="Helvetica" w:cs="Helvetica"/>
+        </w:rPr>
+        <w:t xml:space="preserve"> tools. </w:t>
+      </w:r>
+    </w:p>
+    <w:p>
+      <w:pPr>
+        <w:widowControl w:val="0"/>
+        <w:autoSpaceDE w:val="0"/>
+        <w:autoSpaceDN w:val="0"/>
+        <w:adjustRightInd w:val="0"/>
+        <w:rPr>
+          <w:rFonts w:ascii="Helvetica" w:hAnsi="Helvetica" w:cs="Helvetica"/>
+        </w:rPr>
+      </w:pPr>
+    </w:p>
+    <w:p>
+      <w:pPr>
+        <w:widowControl w:val="0"/>
+        <w:autoSpaceDE w:val="0"/>
+        <w:autoSpaceDN w:val="0"/>
+        <w:adjustRightInd w:val="0"/>
+        <w:rPr>
+          <w:rFonts w:ascii="Helvetica" w:hAnsi="Helvetica" w:cs="Helvetica"/>
+          <w:i/>
+        </w:rPr>
+      </w:pPr>
+      <w:r>
+        <w:rPr>
+          <w:rFonts w:ascii="Helvetica" w:hAnsi="Helvetica" w:cs="Helvetica"/>
+          <w:i/>
+        </w:rPr>
+        <w:t xml:space="preserve">This is a really excellent point. We have extensively revised the model analysis to focus much more explicitly on the effect of </w:t>
+      </w:r>
+      <w:proofErr w:type="spellStart"/>
+      <w:r>
+        <w:rPr>
+          <w:rFonts w:ascii="Helvetica" w:hAnsi="Helvetica" w:cs="Helvetica"/>
+          <w:i/>
+        </w:rPr>
+        <w:t>coinfection</w:t>
+      </w:r>
+      <w:proofErr w:type="spellEnd"/>
+      <w:r>
+        <w:rPr>
+          <w:rFonts w:ascii="Helvetica" w:hAnsi="Helvetica" w:cs="Helvetica"/>
+          <w:i/>
+        </w:rPr>
+        <w:t xml:space="preserve"> on the evolution of </w:t>
+      </w:r>
+      <w:proofErr w:type="spellStart"/>
+      <w:r>
+        <w:rPr>
+          <w:rFonts w:ascii="Helvetica" w:hAnsi="Helvetica" w:cs="Helvetica"/>
+          <w:i/>
+        </w:rPr>
+        <w:t>generalism</w:t>
+      </w:r>
+      <w:proofErr w:type="spellEnd"/>
+      <w:r>
+        <w:rPr>
+          <w:rFonts w:ascii="Helvetica" w:hAnsi="Helvetica" w:cs="Helvetica"/>
+          <w:i/>
+        </w:rPr>
+        <w:t>.</w:t>
+      </w:r>
+    </w:p>
+    <w:p>
+      <w:pPr>
+        <w:widowControl w:val="0"/>
+        <w:autoSpaceDE w:val="0"/>
+        <w:autoSpaceDN w:val="0"/>
+        <w:adjustRightInd w:val="0"/>
+        <w:rPr>
+          <w:rFonts w:ascii="Helvetica" w:hAnsi="Helvetica" w:cs="Helvetica"/>
+        </w:rPr>
+      </w:pPr>
+    </w:p>
+    <w:p>
+      <w:pPr>
+        <w:widowControl w:val="0"/>
+        <w:autoSpaceDE w:val="0"/>
+        <w:autoSpaceDN w:val="0"/>
+        <w:adjustRightInd w:val="0"/>
+        <w:rPr>
+          <w:rFonts w:ascii="Helvetica" w:hAnsi="Helvetica" w:cs="Helvetica"/>
+        </w:rPr>
+      </w:pPr>
+      <w:r>
+        <w:rPr>
+          <w:rFonts w:ascii="Helvetica" w:hAnsi="Helvetica" w:cs="Helvetica"/>
+        </w:rPr>
+        <w:t xml:space="preserve">Also, the </w:t>
+      </w:r>
+      <w:proofErr w:type="spellStart"/>
+      <w:r>
+        <w:rPr>
+          <w:rFonts w:ascii="Helvetica" w:hAnsi="Helvetica" w:cs="Helvetica"/>
+        </w:rPr>
+        <w:t>modelling</w:t>
+      </w:r>
+      <w:proofErr w:type="spellEnd"/>
+      <w:r>
+        <w:rPr>
+          <w:rFonts w:ascii="Helvetica" w:hAnsi="Helvetica" w:cs="Helvetica"/>
+        </w:rPr>
+        <w:t xml:space="preserve"> approach ignores a significant body of literature (especially by </w:t>
+      </w:r>
+      <w:proofErr w:type="spellStart"/>
+      <w:r>
+        <w:rPr>
+          <w:rFonts w:ascii="Helvetica" w:hAnsi="Helvetica" w:cs="Helvetica"/>
+        </w:rPr>
+        <w:t>Poulin</w:t>
+      </w:r>
+      <w:proofErr w:type="spellEnd"/>
+      <w:r>
+        <w:rPr>
+          <w:rFonts w:ascii="Helvetica" w:hAnsi="Helvetica" w:cs="Helvetica"/>
+        </w:rPr>
+        <w:t xml:space="preserve"> and by </w:t>
+      </w:r>
+      <w:proofErr w:type="spellStart"/>
+      <w:r>
+        <w:rPr>
+          <w:rFonts w:ascii="Helvetica" w:hAnsi="Helvetica" w:cs="Helvetica"/>
+        </w:rPr>
+        <w:t>Morand</w:t>
+      </w:r>
+      <w:proofErr w:type="spellEnd"/>
+      <w:r>
+        <w:rPr>
+          <w:rFonts w:ascii="Helvetica" w:hAnsi="Helvetica" w:cs="Helvetica"/>
+        </w:rPr>
+        <w:t xml:space="preserve">, among the others) providing empirical evidence that basic life history traits of </w:t>
+      </w:r>
+      <w:proofErr w:type="spellStart"/>
+      <w:r>
+        <w:rPr>
+          <w:rFonts w:ascii="Helvetica" w:hAnsi="Helvetica" w:cs="Helvetica"/>
+        </w:rPr>
+        <w:t>macroparasites</w:t>
+      </w:r>
+      <w:proofErr w:type="spellEnd"/>
+      <w:r>
+        <w:rPr>
+          <w:rFonts w:ascii="Helvetica" w:hAnsi="Helvetica" w:cs="Helvetica"/>
+        </w:rPr>
+        <w:t xml:space="preserve"> scale </w:t>
+      </w:r>
+      <w:proofErr w:type="spellStart"/>
+      <w:r>
+        <w:rPr>
+          <w:rFonts w:ascii="Helvetica" w:hAnsi="Helvetica" w:cs="Helvetica"/>
+        </w:rPr>
+        <w:t>allometrically</w:t>
+      </w:r>
+      <w:proofErr w:type="spellEnd"/>
+      <w:r>
+        <w:rPr>
+          <w:rFonts w:ascii="Helvetica" w:hAnsi="Helvetica" w:cs="Helvetica"/>
+        </w:rPr>
+        <w:t xml:space="preserve"> with parasite body size.  For instance, </w:t>
+      </w:r>
+      <w:proofErr w:type="spellStart"/>
+      <w:r>
+        <w:rPr>
+          <w:rFonts w:ascii="Helvetica" w:hAnsi="Helvetica" w:cs="Helvetica"/>
+        </w:rPr>
+        <w:t>Skorping</w:t>
+      </w:r>
+      <w:proofErr w:type="spellEnd"/>
+      <w:r>
+        <w:rPr>
+          <w:rFonts w:ascii="Helvetica" w:hAnsi="Helvetica" w:cs="Helvetica"/>
+        </w:rPr>
+        <w:t xml:space="preserve"> et al. (1991) and </w:t>
+      </w:r>
+      <w:proofErr w:type="spellStart"/>
+      <w:proofErr w:type="gramStart"/>
+      <w:r>
+        <w:rPr>
+          <w:rFonts w:ascii="Helvetica" w:hAnsi="Helvetica" w:cs="Helvetica"/>
+        </w:rPr>
+        <w:t>Morand</w:t>
+      </w:r>
+      <w:proofErr w:type="spellEnd"/>
+      <w:r>
+        <w:rPr>
+          <w:rFonts w:ascii="Helvetica" w:hAnsi="Helvetica" w:cs="Helvetica"/>
+        </w:rPr>
+        <w:t xml:space="preserve">  et</w:t>
+      </w:r>
+      <w:proofErr w:type="gramEnd"/>
+      <w:r>
+        <w:rPr>
+          <w:rFonts w:ascii="Helvetica" w:hAnsi="Helvetica" w:cs="Helvetica"/>
+        </w:rPr>
+        <w:t xml:space="preserve"> al. (1996, Functional Ecology) presented data supporting the hypothesis that large body size parasites are more fecund than small body size parasites. By definition, per-capita fecundity has a direct influence on individual fitness. Therefore, parasite body size might have profound implications on parasite ability to invade a host population, coexist with or displace competing parasite species.  In addition, </w:t>
+      </w:r>
+      <w:proofErr w:type="spellStart"/>
+      <w:r>
+        <w:rPr>
+          <w:rFonts w:ascii="Helvetica" w:hAnsi="Helvetica" w:cs="Helvetica"/>
+        </w:rPr>
+        <w:t>Morand</w:t>
+      </w:r>
+      <w:proofErr w:type="spellEnd"/>
+      <w:r>
+        <w:rPr>
+          <w:rFonts w:ascii="Helvetica" w:hAnsi="Helvetica" w:cs="Helvetica"/>
+        </w:rPr>
+        <w:t xml:space="preserve"> et al. (1996) on </w:t>
+      </w:r>
+      <w:proofErr w:type="spellStart"/>
+      <w:r>
+        <w:rPr>
+          <w:rFonts w:ascii="Helvetica" w:hAnsi="Helvetica" w:cs="Helvetica"/>
+        </w:rPr>
+        <w:t>Oecologia</w:t>
+      </w:r>
+      <w:proofErr w:type="spellEnd"/>
+      <w:r>
+        <w:rPr>
+          <w:rFonts w:ascii="Helvetica" w:hAnsi="Helvetica" w:cs="Helvetica"/>
+        </w:rPr>
+        <w:t xml:space="preserve"> showed that parasites body size also scales </w:t>
+      </w:r>
+      <w:proofErr w:type="spellStart"/>
+      <w:r>
+        <w:rPr>
+          <w:rFonts w:ascii="Helvetica" w:hAnsi="Helvetica" w:cs="Helvetica"/>
+        </w:rPr>
+        <w:t>allometrically</w:t>
+      </w:r>
+      <w:proofErr w:type="spellEnd"/>
+      <w:r>
+        <w:rPr>
+          <w:rFonts w:ascii="Helvetica" w:hAnsi="Helvetica" w:cs="Helvetica"/>
+        </w:rPr>
+        <w:t xml:space="preserve"> with host body size. Therefore, there are so many variables explicitly associated with host or parasite body size, that I wonder whether Walker et </w:t>
+      </w:r>
+      <w:proofErr w:type="spellStart"/>
+      <w:r>
+        <w:rPr>
+          <w:rFonts w:ascii="Helvetica" w:hAnsi="Helvetica" w:cs="Helvetica"/>
+        </w:rPr>
+        <w:t>al’s</w:t>
+      </w:r>
+      <w:proofErr w:type="spellEnd"/>
+      <w:r>
+        <w:rPr>
+          <w:rFonts w:ascii="Helvetica" w:hAnsi="Helvetica" w:cs="Helvetica"/>
+        </w:rPr>
+        <w:t xml:space="preserve"> model. </w:t>
+      </w:r>
+      <w:proofErr w:type="gramStart"/>
+      <w:r>
+        <w:rPr>
+          <w:rFonts w:ascii="Helvetica" w:hAnsi="Helvetica" w:cs="Helvetica"/>
+        </w:rPr>
+        <w:t>is</w:t>
+      </w:r>
+      <w:proofErr w:type="gramEnd"/>
+      <w:r>
+        <w:rPr>
+          <w:rFonts w:ascii="Helvetica" w:hAnsi="Helvetica" w:cs="Helvetica"/>
+        </w:rPr>
+        <w:t xml:space="preserve"> the right </w:t>
+      </w:r>
+      <w:proofErr w:type="spellStart"/>
+      <w:r>
+        <w:rPr>
+          <w:rFonts w:ascii="Helvetica" w:hAnsi="Helvetica" w:cs="Helvetica"/>
+        </w:rPr>
+        <w:t>modelling</w:t>
+      </w:r>
+      <w:proofErr w:type="spellEnd"/>
+      <w:r>
+        <w:rPr>
+          <w:rFonts w:ascii="Helvetica" w:hAnsi="Helvetica" w:cs="Helvetica"/>
+        </w:rPr>
+        <w:t xml:space="preserve"> framework to address their overarching question of parasite specialization </w:t>
+      </w:r>
+      <w:proofErr w:type="spellStart"/>
+      <w:r>
+        <w:rPr>
+          <w:rFonts w:ascii="Helvetica" w:hAnsi="Helvetica" w:cs="Helvetica"/>
+        </w:rPr>
+        <w:t>vs</w:t>
+      </w:r>
+      <w:proofErr w:type="spellEnd"/>
+      <w:r>
+        <w:rPr>
+          <w:rFonts w:ascii="Helvetica" w:hAnsi="Helvetica" w:cs="Helvetica"/>
+        </w:rPr>
+        <w:t xml:space="preserve"> </w:t>
+      </w:r>
+      <w:proofErr w:type="spellStart"/>
+      <w:r>
+        <w:rPr>
+          <w:rFonts w:ascii="Helvetica" w:hAnsi="Helvetica" w:cs="Helvetica"/>
+        </w:rPr>
+        <w:t>generalism</w:t>
+      </w:r>
+      <w:proofErr w:type="spellEnd"/>
+      <w:r>
+        <w:rPr>
+          <w:rFonts w:ascii="Helvetica" w:hAnsi="Helvetica" w:cs="Helvetica"/>
+        </w:rPr>
+        <w:t xml:space="preserve">. </w:t>
+      </w:r>
+    </w:p>
+    <w:p>
+      <w:pPr>
+        <w:widowControl w:val="0"/>
+        <w:autoSpaceDE w:val="0"/>
+        <w:autoSpaceDN w:val="0"/>
+        <w:adjustRightInd w:val="0"/>
+        <w:rPr>
+          <w:rFonts w:ascii="Helvetica" w:hAnsi="Helvetica" w:cs="Helvetica"/>
+        </w:rPr>
+      </w:pPr>
+    </w:p>
+    <w:p>
+      <w:pPr>
+        <w:widowControl w:val="0"/>
+        <w:autoSpaceDE w:val="0"/>
+        <w:autoSpaceDN w:val="0"/>
+        <w:adjustRightInd w:val="0"/>
+        <w:rPr>
+          <w:rFonts w:ascii="Helvetica" w:hAnsi="Helvetica" w:cs="Helvetica"/>
+          <w:i/>
+        </w:rPr>
+      </w:pPr>
+      <w:r>
+        <w:rPr>
+          <w:rFonts w:ascii="Helvetica" w:hAnsi="Helvetica" w:cs="Helvetica"/>
+          <w:i/>
+        </w:rPr>
+        <w:t>We were aware that parasite body size would also play a role. However, because our dataset did not have information on parasite body size, we chose to not include that in the model development. This is likely a fruitful area for future research, so we have added some comments about the likely importance of parasite body size to the Discussion section.</w:t>
+      </w:r>
     </w:p>
     <w:p>
       <w:pPr>

</xml_diff>

<commit_message>
numerical analysis of coinfection model
</commit_message>
<xml_diff>
--- a/Referee comments CEC responses.docx
+++ b/Referee comments CEC responses.docx
@@ -554,23 +554,66 @@
           <w:rFonts w:ascii="Helvetica" w:hAnsi="Helvetica" w:cs="Helvetica"/>
           <w:i/>
         </w:rPr>
-        <w:t xml:space="preserve"> below). Second, as the reviewer points out, </w:t>
-      </w:r>
-      <w:proofErr w:type="spellStart"/>
-      <w:r>
-        <w:rPr>
-          <w:rFonts w:ascii="Helvetica" w:hAnsi="Helvetica" w:cs="Helvetica"/>
-          <w:i/>
-        </w:rPr>
-        <w:t>macroparasites</w:t>
-      </w:r>
-      <w:proofErr w:type="spellEnd"/>
-      <w:r>
-        <w:rPr>
-          <w:rFonts w:ascii="Helvetica" w:hAnsi="Helvetica" w:cs="Helvetica"/>
-          <w:i/>
-        </w:rPr>
-        <w:t xml:space="preserve"> often have an aggregated distribution. The Anderson and May does allow for aggregation, but in a way that is somewhat unsatisfying, because it is phenomenological and because aggregation only influences the mortality rate of the parasite. In reality, parasite distributions are aggregated because of some interaction between between-host epidemiological processes and within-host immunological processes. Moreover, hosts that have very high parasite burdens should also shed more parasites into the environment, which the Anderson and May model does not consider. </w:t>
+        <w:t xml:space="preserve"> below). </w:t>
+      </w:r>
+    </w:p>
+    <w:p>
+      <w:pPr>
+        <w:widowControl w:val="0"/>
+        <w:autoSpaceDE w:val="0"/>
+        <w:autoSpaceDN w:val="0"/>
+        <w:adjustRightInd w:val="0"/>
+        <w:rPr>
+          <w:rFonts w:ascii="Helvetica" w:hAnsi="Helvetica" w:cs="Helvetica"/>
+          <w:i/>
+        </w:rPr>
+      </w:pPr>
+    </w:p>
+    <w:p>
+      <w:pPr>
+        <w:widowControl w:val="0"/>
+        <w:autoSpaceDE w:val="0"/>
+        <w:autoSpaceDN w:val="0"/>
+        <w:adjustRightInd w:val="0"/>
+        <w:rPr>
+          <w:rFonts w:ascii="Helvetica" w:hAnsi="Helvetica" w:cs="Helvetica"/>
+          <w:i/>
+        </w:rPr>
+      </w:pPr>
+      <w:r>
+        <w:rPr>
+          <w:rFonts w:ascii="Helvetica" w:hAnsi="Helvetica" w:cs="Helvetica"/>
+          <w:i/>
+        </w:rPr>
+        <w:t xml:space="preserve">Second, as the reviewer points out, </w:t>
+      </w:r>
+      <w:r>
+        <w:rPr>
+          <w:rFonts w:ascii="Helvetica" w:hAnsi="Helvetica" w:cs="Helvetica"/>
+          <w:i/>
+        </w:rPr>
+        <w:t>t</w:t>
+      </w:r>
+      <w:r>
+        <w:rPr>
+          <w:rFonts w:ascii="Helvetica" w:hAnsi="Helvetica" w:cs="Helvetica"/>
+          <w:i/>
+        </w:rPr>
+        <w:t xml:space="preserve">he Anderson and May does allow for aggregation, but in a way that is somewhat unsatisfying, because it is phenomenological and because aggregation only influences the mortality rate of the parasite. In reality, parasite distributions are aggregated because of some interaction between between-host epidemiological processes and within-host immunological processes. </w:t>
+      </w:r>
+      <w:r>
+        <w:rPr>
+          <w:rFonts w:ascii="Helvetica" w:hAnsi="Helvetica" w:cs="Helvetica"/>
+          <w:i/>
+        </w:rPr>
+        <w:t xml:space="preserve">Introducing multiple classes of infected host (e.g., super-shedders) might be an efficient way to handle this within our chosen epidemiological framework, but is beyond the scope of this work. </w:t>
+      </w:r>
+      <w:r>
+        <w:rPr>
+          <w:rFonts w:ascii="Helvetica" w:hAnsi="Helvetica" w:cs="Helvetica"/>
+          <w:i/>
+        </w:rPr>
+        <w:t xml:space="preserve">Moreover, hosts that have very high parasite burdens should also shed more parasites into the environment, which the Anderson and May model does not consider. </w:t>
       </w:r>
       <w:r>
         <w:rPr>
@@ -626,7 +669,40 @@
           <w:rFonts w:ascii="Helvetica" w:hAnsi="Helvetica" w:cs="Helvetica"/>
           <w:i/>
         </w:rPr>
-        <w:t xml:space="preserve">the effect of aggregation on the invasion success of a mutant is obvious from the outset – aggregation will reduce the abundance of parasites and increase the abundance of hosts, thereby making invasion easier. Third, and related to the above point, the Anderson and May model </w:t>
+        <w:t xml:space="preserve">the effect of aggregation on the invasion success of a mutant is obvious from the outset – aggregation will reduce the abundance of parasites and increase the abundance of hosts, thereby making invasion easier. </w:t>
+      </w:r>
+    </w:p>
+    <w:p>
+      <w:pPr>
+        <w:widowControl w:val="0"/>
+        <w:autoSpaceDE w:val="0"/>
+        <w:autoSpaceDN w:val="0"/>
+        <w:adjustRightInd w:val="0"/>
+        <w:rPr>
+          <w:rFonts w:ascii="Helvetica" w:hAnsi="Helvetica" w:cs="Helvetica"/>
+          <w:i/>
+        </w:rPr>
+      </w:pPr>
+    </w:p>
+    <w:p>
+      <w:pPr>
+        <w:widowControl w:val="0"/>
+        <w:autoSpaceDE w:val="0"/>
+        <w:autoSpaceDN w:val="0"/>
+        <w:adjustRightInd w:val="0"/>
+        <w:rPr>
+          <w:rFonts w:ascii="Helvetica" w:hAnsi="Helvetica" w:cs="Helvetica"/>
+          <w:i/>
+        </w:rPr>
+      </w:pPr>
+      <w:bookmarkStart w:id="0" w:name="_GoBack"/>
+      <w:bookmarkEnd w:id="0"/>
+      <w:r>
+        <w:rPr>
+          <w:rFonts w:ascii="Helvetica" w:hAnsi="Helvetica" w:cs="Helvetica"/>
+          <w:i/>
+        </w:rPr>
+        <w:t xml:space="preserve">Third, and related to the above point, the Anderson and May model </w:t>
       </w:r>
       <w:r>
         <w:rPr>
@@ -1034,8 +1110,6 @@
           <w:i/>
         </w:rPr>
       </w:pPr>
-      <w:bookmarkStart w:id="0" w:name="_GoBack"/>
-      <w:bookmarkEnd w:id="0"/>
     </w:p>
     <w:p>
       <w:pPr>

</xml_diff>